<commit_message>
revisi bab 1 ke 1
</commit_message>
<xml_diff>
--- a/BAB 1.docx
+++ b/BAB 1.docx
@@ -212,7 +212,7 @@
           <w:tag w:val="MENDELEY_CITATION_v3_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"/>
           <w:id w:val="432791283"/>
           <w:placeholder>
-            <w:docPart w:val="1C4613109F91534AB06BCE6927BD9916"/>
+            <w:docPart w:val="692207242A6CAD4BB0CF955494B52685"/>
           </w:placeholder>
         </w:sdtPr>
         <w:sdtContent>
@@ -302,7 +302,7 @@
           <w:tag w:val="MENDELEY_CITATION_v3_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"/>
           <w:id w:val="121738089"/>
           <w:placeholder>
-            <w:docPart w:val="1C4613109F91534AB06BCE6927BD9916"/>
+            <w:docPart w:val="692207242A6CAD4BB0CF955494B52685"/>
           </w:placeholder>
         </w:sdtPr>
         <w:sdtContent>
@@ -399,7 +399,7 @@
         <w:rPr>
           <w:lang w:val="en-US"/>
         </w:rPr>
-        <w:t>Menurut Badan Pusat Statistik Kabupaten Wonosobo pada tahun 2017-2019 rata-rata hasil produksi tanaman kentang di Wonosobo mencapai 547.568 ton dengan luas lahan mencapai 3.408 hektar</w:t>
+        <w:t>Menurut Badan Pusat Statistik Kabupaten Wonosobo pada tahun 2018 sampai 2020 rata-rata hasil produksi tanaman kentang di Wonosobo mencapai 539.983 ton dengan luas lahan mencapai 3.498 hektar (BPS Jateng, 2023)</w:t>
       </w:r>
       <w:r>
         <w:rPr>
@@ -459,7 +459,7 @@
         <w:rPr>
           <w:lang w:val="en-US"/>
         </w:rPr>
-        <w:t>susahnya petani dan pedaganng dalam memprediksi dan memperhitungkan keuntunganya saat musim panen.</w:t>
+        <w:t>susahnya petani dan pedaganng dalam memprediksi dan memperhitungkan keuntunganya saat panen.</w:t>
       </w:r>
     </w:p>
     <w:p>
@@ -480,7 +480,7 @@
         <w:rPr>
           <w:lang w:val="en-US"/>
         </w:rPr>
-        <w:t xml:space="preserve">Dinas Pertanian dan Perkebunan Provinsi Jawa Tengah mencatat rata-rata harga kentang (per kg) di Wonosobo mencapai Rp. 14.000 per kg dari data per Sabtu, 08 Juli 2023 dan turun cukup drastis pada Kamis, 13 Juli 2023 yang mencapai harga Rp.11.000 per kg. </w:t>
+        <w:t xml:space="preserve">Dinas Pertanian dan Perkebunan Provinsi Jawa Tengah mencatat rata-rata harga kentang (per kg) di Wonosobo mencapai Rp. 14.000 per kg dari data per Sabtu, 08 Juli 2023 dan turun cukup drastis pada Kamis, 13 Juli 2023 yang mencapai harga Rp.11.000 per kg (Dinas Pertanian dan Perkebunan, 2023). </w:t>
       </w:r>
       <w:r>
         <w:rPr>
@@ -503,7 +503,7 @@
           <w:tag w:val="MENDELEY_CITATION_v3_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"/>
           <w:id w:val="1236599528"/>
           <w:placeholder>
-            <w:docPart w:val="1C4613109F91534AB06BCE6927BD9916"/>
+            <w:docPart w:val="692207242A6CAD4BB0CF955494B52685"/>
           </w:placeholder>
         </w:sdtPr>
         <w:sdtContent>
@@ -540,7 +540,31 @@
         <w:rPr>
           <w:rFonts w:cs="Times New Roman"/>
         </w:rPr>
-        <w:t>Sejumlah faktor berkontribusi pada fluktuasi harga kentang di Wonosobo. Faktor cuaca seperti curah hujan yang tidak teratur dan perubahan suhu dapat memengaruhi produktivitas pertanian, sedangkan faktor eksternal seperti permintaan dan penawaran global, serta perubahan kebijakan perdagangan, juga turut memengaruhi harga. Semua faktor ini menciptakan lingkungan yang sangat dinamis, di mana prediksi harga menjadi sangat penting.</w:t>
+        <w:t xml:space="preserve">Sejumlah faktor berkontribusi pada fluktuasi harga kentang di Wonosobo. Faktor cuaca seperti </w:t>
+      </w:r>
+      <w:r>
+        <w:rPr>
+          <w:rFonts w:cs="Times New Roman"/>
+        </w:rPr>
+        <w:t xml:space="preserve">faktor politik, </w:t>
+      </w:r>
+      <w:r>
+        <w:rPr>
+          <w:rFonts w:cs="Times New Roman"/>
+        </w:rPr>
+        <w:t>perubahan kebijakan perdagangan</w:t>
+      </w:r>
+      <w:r>
+        <w:rPr>
+          <w:rFonts w:cs="Times New Roman"/>
+        </w:rPr>
+        <w:t xml:space="preserve"> serta panen raya yang dilakan oleh petani dapat</w:t>
+      </w:r>
+      <w:r>
+        <w:rPr>
+          <w:rFonts w:cs="Times New Roman"/>
+        </w:rPr>
+        <w:t xml:space="preserve"> memengaruhi harga. Semua faktor ini menciptakan lingkungan yang sangat dinamis, di mana prediksi harga menjadi sangat penting.</w:t>
       </w:r>
       <w:bookmarkStart w:id="2" w:name="OLE_LINK1"/>
       <w:bookmarkStart w:id="3" w:name="OLE_LINK2"/>
@@ -571,7 +595,7 @@
           <w:tag w:val="MENDELEY_CITATION_v3_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"/>
           <w:id w:val="2026054185"/>
           <w:placeholder>
-            <w:docPart w:val="1C4613109F91534AB06BCE6927BD9916"/>
+            <w:docPart w:val="692207242A6CAD4BB0CF955494B52685"/>
           </w:placeholder>
         </w:sdtPr>
         <w:sdtContent>
@@ -708,26 +732,26 @@
         <w:rPr>
           <w:rFonts w:cs="Times New Roman"/>
         </w:rPr>
-        <w:t xml:space="preserve">Dalam konteks Wonosobo, di mana pertanian kentang memainkan peran kunci dalam ekonomi lokal, prediksi harga kentang yang lebih akurat dapat memberikan manfaat besar bagi semua pemangku kepentingan. Petani dapat </w:t>
+        <w:t xml:space="preserve">Dalam konteks Wonosobo, di mana pertanian kentang memainkan peran kunci dalam ekonomi lokal, prediksi harga kentang yang lebih akurat dapat memberikan manfaat besar bagi semua pemangku kepentingan. Petani dapat mengambil keputusan lebih baik tentang </w:t>
+      </w:r>
+      <w:r>
+        <w:rPr>
+          <w:rFonts w:cs="Times New Roman"/>
+        </w:rPr>
+        <w:t>waktu</w:t>
+      </w:r>
+      <w:r>
+        <w:rPr>
+          <w:rFonts w:cs="Times New Roman"/>
+        </w:rPr>
+        <w:t xml:space="preserve"> penanaman dan panen mereka. </w:t>
       </w:r>
       <w:r>
         <w:rPr>
           <w:rFonts w:cs="Times New Roman"/>
         </w:rPr>
         <w:lastRenderedPageBreak/>
-        <w:t xml:space="preserve">mengambil keputusan lebih baik tentang </w:t>
-      </w:r>
-      <w:r>
-        <w:rPr>
-          <w:rFonts w:cs="Times New Roman"/>
-        </w:rPr>
-        <w:t>waktu</w:t>
-      </w:r>
-      <w:r>
-        <w:rPr>
-          <w:rFonts w:cs="Times New Roman"/>
-        </w:rPr>
-        <w:t xml:space="preserve"> penanaman dan panen mereka. Pedagang dapat merencanakan strategi pemasaran yang lebih efektif, dan konsumen dapat mengatur anggaran belanja mereka dengan lebih bijak. Selain itu, pemerintah daerah juga dapat menggunakan informasi prediksi harga ini untuk merencanakan kebijakan yang lebih baik untuk mendukung pertanian lokal dan ketahanan pangan.</w:t>
+        <w:t>Pedagang dapat merencanakan strategi pemasaran yang lebih efektif, dan konsumen dapat mengatur anggaran belanja mereka dengan lebih bijak. Selain itu, pemerintah daerah juga dapat menggunakan informasi prediksi harga ini untuk merencanakan kebijakan yang lebih baik untuk mendukung pertanian lokal dan ketahanan pangan.</w:t>
       </w:r>
     </w:p>
     <w:p>
@@ -1025,7 +1049,7 @@
         <w:rPr>
           <w:lang w:val="en-US"/>
         </w:rPr>
-        <w:t>Data yang digunakan adalah data harian harga kentang di Wonosobo periode  4 Januari 2021 – 6 Oktober 2023 pada tingkat produsen.</w:t>
+        <w:t>Data yang digunakan adalah data harian harga kentang di Wonosobo periode  4 Januari 2021 – 20 Oktober 2023 pada tingkat produsen.</w:t>
       </w:r>
     </w:p>
     <w:p>
@@ -1159,7 +1183,39 @@
         <w:rPr>
           <w:lang w:val="en-US"/>
         </w:rPr>
-        <w:t>Untuk membuat model prediksi yang dapat digunakan untuk memprediksi harga kentang di Wonosobo.</w:t>
+        <w:t xml:space="preserve">Untuk menerapkan akuarasi </w:t>
+      </w:r>
+      <w:r>
+        <w:rPr>
+          <w:rFonts w:cs="Times New Roman"/>
+        </w:rPr>
+        <w:t xml:space="preserve">metode </w:t>
+      </w:r>
+      <w:r>
+        <w:rPr>
+          <w:rFonts w:cs="Times New Roman"/>
+          <w:i/>
+          <w:iCs/>
+        </w:rPr>
+        <w:t>Long Short Term Memory</w:t>
+      </w:r>
+      <w:r>
+        <w:rPr>
+          <w:rFonts w:cs="Times New Roman"/>
+        </w:rPr>
+        <w:t xml:space="preserve"> (LSTM)</w:t>
+      </w:r>
+      <w:r>
+        <w:rPr>
+          <w:rFonts w:cs="Times New Roman"/>
+        </w:rPr>
+        <w:t xml:space="preserve"> untuk</w:t>
+      </w:r>
+      <w:r>
+        <w:rPr>
+          <w:lang w:val="en-US"/>
+        </w:rPr>
+        <w:t xml:space="preserve">  membuat model prediksi yang dapat digunakan untuk memprediksi harga kentang di Wonosobo.</w:t>
       </w:r>
     </w:p>
     <w:p>
@@ -1177,7 +1233,7 @@
         <w:rPr>
           <w:lang w:val="en-US"/>
         </w:rPr>
-        <w:t xml:space="preserve">Untuk mengetahui tingkat akuarasi </w:t>
+        <w:t xml:space="preserve">Untuk memperoleh tingkat akuarasi </w:t>
       </w:r>
       <w:r>
         <w:rPr>
@@ -1418,14 +1474,6 @@
         </w:rPr>
         <w:t>Sistematika penulisan Laporan Tugas Akhir ini terbagi dalam 5 bab, yaitu pendahuluan, landasan teori, metodologi penelitian, hasil dan pembahasan, dan penutup.</w:t>
       </w:r>
-    </w:p>
-    <w:p>
-      <w:pPr>
-        <w:ind w:left="360" w:firstLine="360"/>
-        <w:rPr>
-          <w:rFonts w:cs="Times New Roman"/>
-        </w:rPr>
-      </w:pPr>
     </w:p>
     <w:tbl>
       <w:tblPr>
@@ -1845,20 +1893,125 @@
               <w:t>Pada bab ini memuat teori-teori yang berhubungan dengan permasalahan tugas akhir yang dikaji, juga dapat diulas penelitian penelitian bidang sejenisnya sebelumnya yang berkaitan dengan masalah yang dibahas. Landasan teori dapat berupa teori-teori yang menjadi pendukung langkah kerja yang diambil untuk langkah penyelesaian.</w:t>
             </w:r>
           </w:p>
+        </w:tc>
+      </w:tr>
+      <w:tr>
+        <w:tc>
+          <w:tcPr>
+            <w:tcW w:w="1276" w:type="dxa"/>
+            <w:vAlign w:val="center"/>
+          </w:tcPr>
           <w:p>
             <w:pPr>
               <w:rPr>
                 <w:rFonts w:cs="Times New Roman"/>
+                <w:b/>
+                <w:bCs/>
+              </w:rPr>
+            </w:pPr>
+            <w:r>
+              <w:rPr>
+                <w:rFonts w:cs="Times New Roman"/>
+                <w:b/>
+                <w:bCs/>
+              </w:rPr>
+              <w:t>BAB III</w:t>
+            </w:r>
+          </w:p>
+        </w:tc>
+        <w:tc>
+          <w:tcPr>
+            <w:tcW w:w="6371" w:type="dxa"/>
+          </w:tcPr>
+          <w:p>
+            <w:pPr>
+              <w:rPr>
+                <w:rFonts w:cs="Times New Roman"/>
+                <w:b/>
+                <w:bCs/>
+              </w:rPr>
+            </w:pPr>
+            <w:r>
+              <w:rPr>
+                <w:rFonts w:cs="Times New Roman"/>
+                <w:b/>
+                <w:bCs/>
+              </w:rPr>
+              <w:t>METODOLOGI PENELITIAN</w:t>
+            </w:r>
+          </w:p>
+        </w:tc>
+      </w:tr>
+      <w:tr>
+        <w:tc>
+          <w:tcPr>
+            <w:tcW w:w="1276" w:type="dxa"/>
+            <w:vAlign w:val="center"/>
+          </w:tcPr>
+          <w:p>
+            <w:pPr>
+              <w:rPr>
+                <w:rFonts w:cs="Times New Roman"/>
               </w:rPr>
             </w:pPr>
           </w:p>
+        </w:tc>
+        <w:tc>
+          <w:tcPr>
+            <w:tcW w:w="6371" w:type="dxa"/>
+          </w:tcPr>
           <w:p>
             <w:pPr>
               <w:rPr>
                 <w:rFonts w:cs="Times New Roman"/>
               </w:rPr>
             </w:pPr>
+            <w:r>
+              <w:rPr>
+                <w:rFonts w:cs="Times New Roman"/>
+              </w:rPr>
+              <w:t xml:space="preserve">Pada bab ini menjelaskan metodologi penelitian yang digunakan baik metodologi pengumpulan data dan membahas metode </w:t>
+            </w:r>
+            <w:r>
+              <w:rPr>
+                <w:rFonts w:cs="Times New Roman"/>
+              </w:rPr>
+              <w:lastRenderedPageBreak/>
+              <w:t xml:space="preserve">pengembangan sistem yang akan digunakan dalam </w:t>
+            </w:r>
+            <w:r>
+              <w:rPr>
+                <w:rFonts w:cs="Times New Roman"/>
+              </w:rPr>
+              <w:t>pembuatan model prediksi</w:t>
+            </w:r>
+            <w:r>
+              <w:rPr>
+                <w:rFonts w:cs="Times New Roman"/>
+              </w:rPr>
+              <w:t xml:space="preserve"> termasuk penelitian dalam menyusun tugas akhir.</w:t>
+            </w:r>
           </w:p>
+        </w:tc>
+      </w:tr>
+      <w:tr>
+        <w:tc>
+          <w:tcPr>
+            <w:tcW w:w="1276" w:type="dxa"/>
+            <w:vAlign w:val="center"/>
+          </w:tcPr>
+          <w:p>
+            <w:pPr>
+              <w:rPr>
+                <w:rFonts w:cs="Times New Roman"/>
+              </w:rPr>
+            </w:pPr>
+          </w:p>
+        </w:tc>
+        <w:tc>
+          <w:tcPr>
+            <w:tcW w:w="6371" w:type="dxa"/>
+          </w:tcPr>
           <w:p>
             <w:pPr>
               <w:rPr>
@@ -1878,18 +2031,23 @@
             <w:pPr>
               <w:rPr>
                 <w:rFonts w:cs="Times New Roman"/>
+              </w:rPr>
+            </w:pPr>
+            <w:r>
+              <w:rPr>
+                <w:rFonts w:cs="Times New Roman"/>
                 <w:b/>
                 <w:bCs/>
               </w:rPr>
-            </w:pPr>
+              <w:t>BAB I</w:t>
+            </w:r>
             <w:r>
               <w:rPr>
                 <w:rFonts w:cs="Times New Roman"/>
                 <w:b/>
                 <w:bCs/>
               </w:rPr>
-              <w:lastRenderedPageBreak/>
-              <w:t>BAB III</w:t>
+              <w:t>V</w:t>
             </w:r>
           </w:p>
         </w:tc>
@@ -1901,8 +2059,6 @@
             <w:pPr>
               <w:rPr>
                 <w:rFonts w:cs="Times New Roman"/>
-                <w:b/>
-                <w:bCs/>
               </w:rPr>
             </w:pPr>
             <w:r>
@@ -1938,25 +2094,35 @@
             <w:pPr>
               <w:rPr>
                 <w:rFonts w:cs="Times New Roman"/>
+                <w:sz w:val="22"/>
+                <w:szCs w:val="22"/>
               </w:rPr>
             </w:pPr>
             <w:r>
               <w:rPr>
                 <w:rFonts w:cs="Times New Roman"/>
-              </w:rPr>
-              <w:t xml:space="preserve">Pada bab ini menjelaskan metodologi penelitian yang digunakan baik metodologi pengumpulan data dan membahas metode pengembangan sistem yang akan digunakan dalam </w:t>
-            </w:r>
-            <w:r>
-              <w:rPr>
-                <w:rFonts w:cs="Times New Roman"/>
-              </w:rPr>
-              <w:t>pembuatan model prediksi</w:t>
-            </w:r>
-            <w:r>
-              <w:rPr>
-                <w:rFonts w:cs="Times New Roman"/>
-              </w:rPr>
-              <w:t xml:space="preserve"> termasuk penelitian dalam menyusun tugas akhir.</w:t>
+                <w:sz w:val="22"/>
+                <w:szCs w:val="22"/>
+              </w:rPr>
+              <w:t xml:space="preserve">Bab ini berisikan hasil dari penelitian yang telah dilakukan menggunakan metode yang telah ditentukan, yaitu </w:t>
+            </w:r>
+            <w:r>
+              <w:rPr>
+                <w:rFonts w:cs="Times New Roman"/>
+                <w:i/>
+                <w:iCs/>
+                <w:sz w:val="22"/>
+                <w:szCs w:val="22"/>
+              </w:rPr>
+              <w:t>long short term memory</w:t>
+            </w:r>
+            <w:r>
+              <w:rPr>
+                <w:rFonts w:cs="Times New Roman"/>
+                <w:sz w:val="22"/>
+                <w:szCs w:val="22"/>
+              </w:rPr>
+              <w:t>.</w:t>
             </w:r>
           </w:p>
         </w:tc>
@@ -1973,6 +2139,22 @@
                 <w:rFonts w:cs="Times New Roman"/>
               </w:rPr>
             </w:pPr>
+            <w:r>
+              <w:rPr>
+                <w:rFonts w:cs="Times New Roman"/>
+                <w:b/>
+                <w:bCs/>
+              </w:rPr>
+              <w:t xml:space="preserve">BAB </w:t>
+            </w:r>
+            <w:r>
+              <w:rPr>
+                <w:rFonts w:cs="Times New Roman"/>
+                <w:b/>
+                <w:bCs/>
+              </w:rPr>
+              <w:t>V</w:t>
+            </w:r>
           </w:p>
         </w:tc>
         <w:tc>
@@ -1985,6 +2167,14 @@
                 <w:rFonts w:cs="Times New Roman"/>
               </w:rPr>
             </w:pPr>
+            <w:r>
+              <w:rPr>
+                <w:rFonts w:cs="Times New Roman"/>
+                <w:b/>
+                <w:bCs/>
+              </w:rPr>
+              <w:t>METODOLOGI PENELITIAN</w:t>
+            </w:r>
           </w:p>
         </w:tc>
       </w:tr>
@@ -2000,22 +2190,6 @@
                 <w:rFonts w:cs="Times New Roman"/>
               </w:rPr>
             </w:pPr>
-            <w:r>
-              <w:rPr>
-                <w:rFonts w:cs="Times New Roman"/>
-                <w:b/>
-                <w:bCs/>
-              </w:rPr>
-              <w:t>BAB I</w:t>
-            </w:r>
-            <w:r>
-              <w:rPr>
-                <w:rFonts w:cs="Times New Roman"/>
-                <w:b/>
-                <w:bCs/>
-              </w:rPr>
-              <w:t>V</w:t>
-            </w:r>
           </w:p>
         </w:tc>
         <w:tc>
@@ -2026,147 +2200,6 @@
             <w:pPr>
               <w:rPr>
                 <w:rFonts w:cs="Times New Roman"/>
-              </w:rPr>
-            </w:pPr>
-            <w:r>
-              <w:rPr>
-                <w:rFonts w:cs="Times New Roman"/>
-                <w:b/>
-                <w:bCs/>
-              </w:rPr>
-              <w:t>METODOLOGI PENELITIAN</w:t>
-            </w:r>
-          </w:p>
-        </w:tc>
-      </w:tr>
-      <w:tr>
-        <w:tc>
-          <w:tcPr>
-            <w:tcW w:w="1276" w:type="dxa"/>
-            <w:vAlign w:val="center"/>
-          </w:tcPr>
-          <w:p>
-            <w:pPr>
-              <w:rPr>
-                <w:rFonts w:cs="Times New Roman"/>
-              </w:rPr>
-            </w:pPr>
-          </w:p>
-        </w:tc>
-        <w:tc>
-          <w:tcPr>
-            <w:tcW w:w="6371" w:type="dxa"/>
-          </w:tcPr>
-          <w:p>
-            <w:pPr>
-              <w:rPr>
-                <w:rFonts w:cs="Times New Roman"/>
-                <w:sz w:val="22"/>
-                <w:szCs w:val="22"/>
-              </w:rPr>
-            </w:pPr>
-            <w:r>
-              <w:rPr>
-                <w:rFonts w:cs="Times New Roman"/>
-                <w:sz w:val="22"/>
-                <w:szCs w:val="22"/>
-              </w:rPr>
-              <w:t xml:space="preserve">Bab ini berisikan hasil dari penelitian yang telah dilakukan menggunakan metode yang telah ditentukan, yaitu </w:t>
-            </w:r>
-            <w:r>
-              <w:rPr>
-                <w:rFonts w:cs="Times New Roman"/>
-                <w:i/>
-                <w:iCs/>
-                <w:sz w:val="22"/>
-                <w:szCs w:val="22"/>
-              </w:rPr>
-              <w:t>long short term memory</w:t>
-            </w:r>
-            <w:r>
-              <w:rPr>
-                <w:rFonts w:cs="Times New Roman"/>
-                <w:sz w:val="22"/>
-                <w:szCs w:val="22"/>
-              </w:rPr>
-              <w:t>.</w:t>
-            </w:r>
-          </w:p>
-        </w:tc>
-      </w:tr>
-      <w:tr>
-        <w:tc>
-          <w:tcPr>
-            <w:tcW w:w="1276" w:type="dxa"/>
-            <w:vAlign w:val="center"/>
-          </w:tcPr>
-          <w:p>
-            <w:pPr>
-              <w:rPr>
-                <w:rFonts w:cs="Times New Roman"/>
-              </w:rPr>
-            </w:pPr>
-            <w:r>
-              <w:rPr>
-                <w:rFonts w:cs="Times New Roman"/>
-                <w:b/>
-                <w:bCs/>
-              </w:rPr>
-              <w:t xml:space="preserve">BAB </w:t>
-            </w:r>
-            <w:r>
-              <w:rPr>
-                <w:rFonts w:cs="Times New Roman"/>
-                <w:b/>
-                <w:bCs/>
-              </w:rPr>
-              <w:t>V</w:t>
-            </w:r>
-          </w:p>
-        </w:tc>
-        <w:tc>
-          <w:tcPr>
-            <w:tcW w:w="6371" w:type="dxa"/>
-          </w:tcPr>
-          <w:p>
-            <w:pPr>
-              <w:rPr>
-                <w:rFonts w:cs="Times New Roman"/>
-              </w:rPr>
-            </w:pPr>
-            <w:r>
-              <w:rPr>
-                <w:rFonts w:cs="Times New Roman"/>
-                <w:b/>
-                <w:bCs/>
-              </w:rPr>
-              <w:t>METODOLOGI PENELITIAN</w:t>
-            </w:r>
-          </w:p>
-        </w:tc>
-      </w:tr>
-      <w:tr>
-        <w:tc>
-          <w:tcPr>
-            <w:tcW w:w="1276" w:type="dxa"/>
-            <w:vAlign w:val="center"/>
-          </w:tcPr>
-          <w:p>
-            <w:pPr>
-              <w:rPr>
-                <w:rFonts w:cs="Times New Roman"/>
-              </w:rPr>
-            </w:pPr>
-          </w:p>
-        </w:tc>
-        <w:tc>
-          <w:tcPr>
-            <w:tcW w:w="6371" w:type="dxa"/>
-          </w:tcPr>
-          <w:p>
-            <w:pPr>
-              <w:rPr>
-                <w:rFonts w:cs="Times New Roman"/>
                 <w:sz w:val="22"/>
                 <w:szCs w:val="22"/>
               </w:rPr>
@@ -2194,6 +2227,27 @@
           <w:lang w:val="en-US"/>
         </w:rPr>
       </w:pPr>
+    </w:p>
+    <w:p>
+      <w:pPr>
+        <w:spacing w:line="240" w:lineRule="auto"/>
+        <w:jc w:val="left"/>
+        <w:rPr>
+          <w:rFonts w:eastAsiaTheme="majorEastAsia" w:cs="Times New Roman"/>
+          <w:b/>
+          <w:color w:val="000000" w:themeColor="text1"/>
+          <w:lang w:val="en-US"/>
+        </w:rPr>
+      </w:pPr>
+      <w:r>
+        <w:rPr>
+          <w:rFonts w:eastAsiaTheme="majorEastAsia" w:cs="Times New Roman"/>
+          <w:b/>
+          <w:color w:val="000000" w:themeColor="text1"/>
+          <w:lang w:val="en-US"/>
+        </w:rPr>
+        <w:br w:type="page"/>
+      </w:r>
     </w:p>
     <w:p/>
     <w:sectPr>
@@ -3726,7 +3780,9 @@
   </w:style>
   <w:style w:type="paragraph" w:styleId="ListParagraph">
     <w:name w:val="List Paragraph"/>
+    <w:aliases w:val="Body of text,List Paragraph1,Body of text+1,Body of text+2,Body of text+3,List Paragraph11"/>
     <w:basedOn w:val="Normal"/>
+    <w:link w:val="ListParagraphChar"/>
     <w:uiPriority w:val="34"/>
     <w:qFormat/>
     <w:rsid w:val="009206B2"/>
@@ -3745,6 +3801,17 @@
       <w:color w:val="808080"/>
     </w:rPr>
   </w:style>
+  <w:style w:type="character" w:customStyle="1" w:styleId="ListParagraphChar">
+    <w:name w:val="List Paragraph Char"/>
+    <w:aliases w:val="Body of text Char,List Paragraph1 Char,Body of text+1 Char,Body of text+2 Char,Body of text+3 Char,List Paragraph11 Char"/>
+    <w:link w:val="ListParagraph"/>
+    <w:uiPriority w:val="34"/>
+    <w:locked/>
+    <w:rsid w:val="00A112D3"/>
+    <w:rPr>
+      <w:rFonts w:ascii="Times New Roman" w:hAnsi="Times New Roman"/>
+    </w:rPr>
+  </w:style>
 </w:styles>
 </file>
 
@@ -3753,7 +3820,7 @@
   <w:docParts>
     <w:docPart>
       <w:docPartPr>
-        <w:name w:val="1C4613109F91534AB06BCE6927BD9916"/>
+        <w:name w:val="692207242A6CAD4BB0CF955494B52685"/>
         <w:category>
           <w:name w:val="General"/>
           <w:gallery w:val="placeholder"/>
@@ -3764,12 +3831,12 @@
         <w:behaviors>
           <w:behavior w:val="content"/>
         </w:behaviors>
-        <w:guid w:val="{908F3499-0F17-3741-9D8B-BC7B9633139D}"/>
+        <w:guid w:val="{28D8522A-F1D4-B644-B583-8822C8CA3347}"/>
       </w:docPartPr>
       <w:docPartBody>
         <w:p>
           <w:pPr>
-            <w:pStyle w:val="1C4613109F91534AB06BCE6927BD9916"/>
+            <w:pStyle w:val="692207242A6CAD4BB0CF955494B52685"/>
           </w:pPr>
           <w:r>
             <w:rPr>
@@ -3826,11 +3893,13 @@
   </w:compat>
   <w:rsids>
     <w:rsidRoot w:val="004932C6"/>
+    <w:rsid w:val="0009476F"/>
     <w:rsid w:val="001C237D"/>
     <w:rsid w:val="002117D5"/>
     <w:rsid w:val="0033471E"/>
     <w:rsid w:val="004932C6"/>
     <w:rsid w:val="007C2F60"/>
+    <w:rsid w:val="00A10950"/>
     <w:rsid w:val="00B04A20"/>
     <w:rsid w:val="00CA3D31"/>
     <w:rsid w:val="00E27158"/>
@@ -4284,7 +4353,7 @@
     <w:basedOn w:val="DefaultParagraphFont"/>
     <w:uiPriority w:val="99"/>
     <w:semiHidden/>
-    <w:rsid w:val="001C237D"/>
+    <w:rsid w:val="00A10950"/>
     <w:rPr>
       <w:color w:val="808080"/>
     </w:rPr>
@@ -4292,6 +4361,10 @@
   <w:style w:type="paragraph" w:customStyle="1" w:styleId="1C4613109F91534AB06BCE6927BD9916">
     <w:name w:val="1C4613109F91534AB06BCE6927BD9916"/>
     <w:rsid w:val="001C237D"/>
+  </w:style>
+  <w:style w:type="paragraph" w:customStyle="1" w:styleId="692207242A6CAD4BB0CF955494B52685">
+    <w:name w:val="692207242A6CAD4BB0CF955494B52685"/>
+    <w:rsid w:val="00A10950"/>
   </w:style>
 </w:styles>
 </file>

</xml_diff>